<commit_message>
submitted the project proposal
</commit_message>
<xml_diff>
--- a/506 Proposal.docx
+++ b/506 Proposal.docx
@@ -1276,6 +1276,7 @@
           <w:rtl w:val="0"/>
         </w:rPr>
         <w:t xml:space="preserve">Test plan:</w:t>
+        <w:tab/>
       </w:r>
     </w:p>
     <w:p>
@@ -1427,20 +1428,36 @@
     </w:p>
     <w:p>
       <w:pPr>
-        <w:spacing w:after="240" w:before="240" w:line="240" w:lineRule="auto"/>
-        <w:rPr>
-          <w:rFonts w:ascii="Times New Roman" w:cs="Times New Roman" w:eastAsia="Times New Roman" w:hAnsi="Times New Roman"/>
-        </w:rPr>
-      </w:pPr>
-      <w:r>
-        <w:rPr>
-          <w:rtl w:val="0"/>
-        </w:rPr>
-      </w:r>
-    </w:p>
-    <w:p>
-      <w:pPr>
-        <w:spacing w:after="240" w:before="240" w:line="240" w:lineRule="auto"/>
+        <w:pBdr>
+          <w:top w:color="e5e7eb" w:space="0" w:sz="0" w:val="none"/>
+          <w:left w:color="e5e7eb" w:space="0" w:sz="0" w:val="none"/>
+          <w:bottom w:color="e5e7eb" w:space="0" w:sz="0" w:val="none"/>
+          <w:right w:color="e5e7eb" w:space="0" w:sz="0" w:val="none"/>
+          <w:between w:color="e5e7eb" w:space="0" w:sz="0" w:val="none"/>
+        </w:pBdr>
+        <w:spacing w:line="240" w:lineRule="auto"/>
+        <w:rPr>
+          <w:rFonts w:ascii="Times New Roman" w:cs="Times New Roman" w:eastAsia="Times New Roman" w:hAnsi="Times New Roman"/>
+          <w:sz w:val="28"/>
+          <w:szCs w:val="28"/>
+        </w:rPr>
+      </w:pPr>
+      <w:r>
+        <w:rPr>
+          <w:rtl w:val="0"/>
+        </w:rPr>
+      </w:r>
+    </w:p>
+    <w:p>
+      <w:pPr>
+        <w:pBdr>
+          <w:top w:color="e5e7eb" w:space="0" w:sz="0" w:val="none"/>
+          <w:left w:color="e5e7eb" w:space="0" w:sz="0" w:val="none"/>
+          <w:bottom w:color="e5e7eb" w:space="0" w:sz="0" w:val="none"/>
+          <w:right w:color="e5e7eb" w:space="0" w:sz="0" w:val="none"/>
+          <w:between w:color="e5e7eb" w:space="0" w:sz="0" w:val="none"/>
+        </w:pBdr>
+        <w:spacing w:line="240" w:lineRule="auto"/>
         <w:rPr>
           <w:rFonts w:ascii="Times New Roman" w:cs="Times New Roman" w:eastAsia="Times New Roman" w:hAnsi="Times New Roman"/>
           <w:sz w:val="32"/>
@@ -1449,6 +1466,128 @@
       </w:pPr>
       <w:r>
         <w:rPr>
+          <w:rFonts w:ascii="Times New Roman" w:cs="Times New Roman" w:eastAsia="Times New Roman" w:hAnsi="Times New Roman"/>
+          <w:sz w:val="32"/>
+          <w:szCs w:val="32"/>
+          <w:rtl w:val="0"/>
+        </w:rPr>
+        <w:t xml:space="preserve">Reference Link:</w:t>
+      </w:r>
+    </w:p>
+    <w:p>
+      <w:pPr>
+        <w:pBdr>
+          <w:top w:color="e5e7eb" w:space="0" w:sz="0" w:val="none"/>
+          <w:left w:color="e5e7eb" w:space="0" w:sz="0" w:val="none"/>
+          <w:bottom w:color="e5e7eb" w:space="0" w:sz="0" w:val="none"/>
+          <w:right w:color="e5e7eb" w:space="0" w:sz="0" w:val="none"/>
+          <w:between w:color="e5e7eb" w:space="0" w:sz="0" w:val="none"/>
+        </w:pBdr>
+        <w:spacing w:line="240" w:lineRule="auto"/>
+        <w:rPr>
+          <w:rFonts w:ascii="Times New Roman" w:cs="Times New Roman" w:eastAsia="Times New Roman" w:hAnsi="Times New Roman"/>
+          <w:sz w:val="28"/>
+          <w:szCs w:val="28"/>
+        </w:rPr>
+      </w:pPr>
+      <w:r>
+        <w:rPr>
+          <w:rtl w:val="0"/>
+        </w:rPr>
+      </w:r>
+    </w:p>
+    <w:p>
+      <w:pPr>
+        <w:pBdr>
+          <w:top w:color="e5e7eb" w:space="0" w:sz="0" w:val="none"/>
+          <w:left w:color="e5e7eb" w:space="0" w:sz="0" w:val="none"/>
+          <w:bottom w:color="e5e7eb" w:space="0" w:sz="0" w:val="none"/>
+          <w:right w:color="e5e7eb" w:space="0" w:sz="0" w:val="none"/>
+          <w:between w:color="e5e7eb" w:space="0" w:sz="0" w:val="none"/>
+        </w:pBdr>
+        <w:spacing w:line="240" w:lineRule="auto"/>
+        <w:rPr>
+          <w:rFonts w:ascii="Times New Roman" w:cs="Times New Roman" w:eastAsia="Times New Roman" w:hAnsi="Times New Roman"/>
+          <w:sz w:val="28"/>
+          <w:szCs w:val="28"/>
+        </w:rPr>
+      </w:pPr>
+      <w:r>
+        <w:rPr>
+          <w:rFonts w:ascii="Times New Roman" w:cs="Times New Roman" w:eastAsia="Times New Roman" w:hAnsi="Times New Roman"/>
+          <w:sz w:val="28"/>
+          <w:szCs w:val="28"/>
+          <w:rtl w:val="0"/>
+        </w:rPr>
+        <w:t xml:space="preserve">Dataset:</w:t>
+      </w:r>
+    </w:p>
+    <w:p>
+      <w:pPr>
+        <w:pBdr>
+          <w:top w:color="e5e7eb" w:space="0" w:sz="0" w:val="none"/>
+          <w:left w:color="e5e7eb" w:space="0" w:sz="0" w:val="none"/>
+          <w:bottom w:color="e5e7eb" w:space="0" w:sz="0" w:val="none"/>
+          <w:right w:color="e5e7eb" w:space="0" w:sz="0" w:val="none"/>
+          <w:between w:color="e5e7eb" w:space="0" w:sz="0" w:val="none"/>
+        </w:pBdr>
+        <w:spacing w:line="240" w:lineRule="auto"/>
+        <w:rPr>
+          <w:rFonts w:ascii="Times New Roman" w:cs="Times New Roman" w:eastAsia="Times New Roman" w:hAnsi="Times New Roman"/>
+          <w:sz w:val="28"/>
+          <w:szCs w:val="28"/>
+        </w:rPr>
+      </w:pPr>
+      <w:r>
+        <w:rPr>
+          <w:rtl w:val="0"/>
+        </w:rPr>
+      </w:r>
+    </w:p>
+    <w:p>
+      <w:pPr>
+        <w:pBdr>
+          <w:top w:color="e5e7eb" w:space="0" w:sz="0" w:val="none"/>
+          <w:left w:color="e5e7eb" w:space="0" w:sz="0" w:val="none"/>
+          <w:bottom w:color="e5e7eb" w:space="0" w:sz="0" w:val="none"/>
+          <w:right w:color="e5e7eb" w:space="0" w:sz="0" w:val="none"/>
+          <w:between w:color="e5e7eb" w:space="0" w:sz="0" w:val="none"/>
+        </w:pBdr>
+        <w:spacing w:line="240" w:lineRule="auto"/>
+        <w:rPr>
+          <w:rFonts w:ascii="Times New Roman" w:cs="Times New Roman" w:eastAsia="Times New Roman" w:hAnsi="Times New Roman"/>
+          <w:sz w:val="28"/>
+          <w:szCs w:val="28"/>
+        </w:rPr>
+      </w:pPr>
+      <w:hyperlink r:id="rId6">
+        <w:r>
+          <w:rPr>
+            <w:rFonts w:ascii="Times New Roman" w:cs="Times New Roman" w:eastAsia="Times New Roman" w:hAnsi="Times New Roman"/>
+            <w:color w:val="1155cc"/>
+            <w:sz w:val="28"/>
+            <w:szCs w:val="28"/>
+            <w:u w:val="single"/>
+            <w:rtl w:val="0"/>
+          </w:rPr>
+          <w:t xml:space="preserve">https://www.kaggle.com/datasets/adammaus/predicting-churn-for-bank-customers</w:t>
+        </w:r>
+      </w:hyperlink>
+      <w:r>
+        <w:rPr>
+          <w:rtl w:val="0"/>
+        </w:rPr>
+      </w:r>
+    </w:p>
+    <w:p>
+      <w:pPr>
+        <w:spacing w:after="240" w:before="240" w:line="240" w:lineRule="auto"/>
+        <w:rPr>
+          <w:rFonts w:ascii="Times New Roman" w:cs="Times New Roman" w:eastAsia="Times New Roman" w:hAnsi="Times New Roman"/>
+        </w:rPr>
+      </w:pPr>
+      <w:r>
+        <w:rPr>
           <w:rtl w:val="0"/>
         </w:rPr>
       </w:r>
@@ -1468,9 +1607,9 @@
       </w:r>
     </w:p>
     <w:sectPr>
-      <w:headerReference r:id="rId6" w:type="default"/>
-      <w:headerReference r:id="rId7" w:type="first"/>
-      <w:footerReference r:id="rId8" w:type="first"/>
+      <w:headerReference r:id="rId7" w:type="default"/>
+      <w:headerReference r:id="rId8" w:type="first"/>
+      <w:footerReference r:id="rId9" w:type="first"/>
       <w:pgSz w:h="15840" w:w="12240" w:orient="portrait"/>
       <w:pgMar w:bottom="1440" w:top="1440" w:left="1440" w:right="1440" w:header="720" w:footer="720"/>
       <w:pgNumType w:start="1"/>

</xml_diff>